<commit_message>
Subindo Cadastro e Login html| css
</commit_message>
<xml_diff>
--- a/Documentação/Textos site.docx
+++ b/Documentação/Textos site.docx
@@ -11,7 +11,6 @@
           <w:szCs w:val="32"/>
         </w:rPr>
       </w:pPr>
-      <w:proofErr w:type="spellStart"/>
       <w:r>
         <w:rPr>
           <w:b/>
@@ -28,9 +27,8 @@
           <w:sz w:val="32"/>
           <w:szCs w:val="32"/>
         </w:rPr>
-        <w:t>agina</w:t>
-      </w:r>
-      <w:proofErr w:type="spellEnd"/>
+        <w:t>agina inicial</w:t>
+      </w:r>
       <w:r>
         <w:rPr>
           <w:b/>
@@ -38,115 +36,113 @@
           <w:sz w:val="32"/>
           <w:szCs w:val="32"/>
         </w:rPr>
-        <w:t xml:space="preserve"> inicial</w:t>
-      </w:r>
-      <w:r>
-        <w:rPr>
-          <w:b/>
-          <w:bCs/>
+        <w:t>:</w:t>
+      </w:r>
+    </w:p>
+    <w:p>
+      <w:pPr>
+        <w:rPr>
+          <w:rFonts w:ascii="Arial" w:hAnsi="Arial" w:cs="Arial"/>
           <w:sz w:val="32"/>
           <w:szCs w:val="32"/>
         </w:rPr>
-        <w:t>:</w:t>
-      </w:r>
-    </w:p>
-    <w:p>
-      <w:pPr>
+      </w:pPr>
+      <w:r>
         <w:rPr>
           <w:rFonts w:ascii="Arial" w:hAnsi="Arial" w:cs="Arial"/>
           <w:sz w:val="32"/>
           <w:szCs w:val="32"/>
         </w:rPr>
-      </w:pPr>
+        <w:t xml:space="preserve">Barbearia </w:t>
+      </w:r>
+      <w:proofErr w:type="spellStart"/>
       <w:r>
         <w:rPr>
           <w:rFonts w:ascii="Arial" w:hAnsi="Arial" w:cs="Arial"/>
           <w:sz w:val="32"/>
           <w:szCs w:val="32"/>
         </w:rPr>
-        <w:t xml:space="preserve">Barbearia </w:t>
-      </w:r>
-      <w:proofErr w:type="spellStart"/>
+        <w:t>Xapel</w:t>
+      </w:r>
+      <w:proofErr w:type="spellEnd"/>
       <w:r>
         <w:rPr>
           <w:rFonts w:ascii="Arial" w:hAnsi="Arial" w:cs="Arial"/>
           <w:sz w:val="32"/>
           <w:szCs w:val="32"/>
         </w:rPr>
-        <w:t>Xapel</w:t>
-      </w:r>
-      <w:proofErr w:type="spellEnd"/>
-      <w:r>
+        <w:t>.</w:t>
+      </w:r>
+    </w:p>
+    <w:p>
+      <w:pPr>
         <w:rPr>
           <w:rFonts w:ascii="Arial" w:hAnsi="Arial" w:cs="Arial"/>
           <w:sz w:val="32"/>
           <w:szCs w:val="32"/>
         </w:rPr>
-        <w:t>.</w:t>
-      </w:r>
-    </w:p>
-    <w:p>
-      <w:pPr>
+      </w:pPr>
+      <w:r>
         <w:rPr>
           <w:rFonts w:ascii="Arial" w:hAnsi="Arial" w:cs="Arial"/>
           <w:sz w:val="32"/>
           <w:szCs w:val="32"/>
         </w:rPr>
-      </w:pPr>
+        <w:t>Agende agora</w:t>
+      </w:r>
       <w:r>
         <w:rPr>
           <w:rFonts w:ascii="Arial" w:hAnsi="Arial" w:cs="Arial"/>
           <w:sz w:val="32"/>
           <w:szCs w:val="32"/>
         </w:rPr>
-        <w:t>Agende agora</w:t>
-      </w:r>
-      <w:r>
+        <w:t>.</w:t>
+      </w:r>
+    </w:p>
+    <w:p>
+      <w:pPr>
         <w:rPr>
           <w:rFonts w:ascii="Arial" w:hAnsi="Arial" w:cs="Arial"/>
           <w:sz w:val="32"/>
           <w:szCs w:val="32"/>
         </w:rPr>
-        <w:t>.</w:t>
-      </w:r>
-    </w:p>
-    <w:p>
-      <w:pPr>
+      </w:pPr>
+      <w:r>
         <w:rPr>
           <w:rFonts w:ascii="Arial" w:hAnsi="Arial" w:cs="Arial"/>
           <w:sz w:val="32"/>
           <w:szCs w:val="32"/>
         </w:rPr>
-      </w:pPr>
+        <w:t>Venha sentir essa.</w:t>
+      </w:r>
       <w:r>
         <w:rPr>
           <w:rFonts w:ascii="Arial" w:hAnsi="Arial" w:cs="Arial"/>
           <w:sz w:val="32"/>
           <w:szCs w:val="32"/>
         </w:rPr>
-        <w:t>Venha sentir essa experiência.</w:t>
-      </w:r>
-    </w:p>
-    <w:p>
-      <w:pPr>
+        <w:t xml:space="preserve"> </w:t>
+      </w:r>
+      <w:r>
         <w:rPr>
           <w:rFonts w:ascii="Arial" w:hAnsi="Arial" w:cs="Arial"/>
           <w:sz w:val="32"/>
           <w:szCs w:val="32"/>
         </w:rPr>
-      </w:pPr>
-    </w:p>
-    <w:p>
-      <w:pPr>
-        <w:rPr>
-          <w:rFonts w:ascii="Arial" w:hAnsi="Arial" w:cs="Arial"/>
-          <w:b/>
-          <w:bCs/>
+        <w:t>experiência</w:t>
+      </w:r>
+    </w:p>
+    <w:p>
+      <w:pPr>
+        <w:rPr>
+          <w:rFonts w:ascii="Arial" w:hAnsi="Arial" w:cs="Arial"/>
           <w:sz w:val="32"/>
           <w:szCs w:val="32"/>
         </w:rPr>
       </w:pPr>
-      <w:r>
+    </w:p>
+    <w:p>
+      <w:pPr>
         <w:rPr>
           <w:rFonts w:ascii="Arial" w:hAnsi="Arial" w:cs="Arial"/>
           <w:b/>
@@ -154,6 +150,15 @@
           <w:sz w:val="32"/>
           <w:szCs w:val="32"/>
         </w:rPr>
+      </w:pPr>
+      <w:r>
+        <w:rPr>
+          <w:rFonts w:ascii="Arial" w:hAnsi="Arial" w:cs="Arial"/>
+          <w:b/>
+          <w:bCs/>
+          <w:sz w:val="32"/>
+          <w:szCs w:val="32"/>
+        </w:rPr>
         <w:t>Quem somos:</w:t>
       </w:r>
     </w:p>
@@ -172,14 +177,7 @@
           <w:sz w:val="23"/>
           <w:szCs w:val="23"/>
         </w:rPr>
-        <w:t>Inspirada na cultura americana a</w:t>
-      </w:r>
-      <w:r>
-        <w:rPr>
-          <w:sz w:val="23"/>
-          <w:szCs w:val="23"/>
-        </w:rPr>
-        <w:t xml:space="preserve"> Barbearia </w:t>
+        <w:t xml:space="preserve">Inspirada na cultura americana a Barbearia </w:t>
       </w:r>
       <w:proofErr w:type="spellStart"/>
       <w:proofErr w:type="gramStart"/>
@@ -702,34 +700,7 @@
           <w:szCs w:val="22"/>
           <w:bdr w:val="none" w:sz="0" w:space="0" w:color="auto" w:frame="1"/>
         </w:rPr>
-        <w:t xml:space="preserve"> </w:t>
-      </w:r>
-      <w:r>
-        <w:rPr>
-          <w:rFonts w:ascii="Arial" w:hAnsi="Arial" w:cs="Arial"/>
-          <w:sz w:val="22"/>
-          <w:szCs w:val="22"/>
-          <w:bdr w:val="none" w:sz="0" w:space="0" w:color="auto" w:frame="1"/>
-        </w:rPr>
-        <w:t>R$:</w:t>
-      </w:r>
-      <w:r>
-        <w:rPr>
-          <w:rFonts w:ascii="Arial" w:hAnsi="Arial" w:cs="Arial"/>
-          <w:sz w:val="22"/>
-          <w:szCs w:val="22"/>
-          <w:bdr w:val="none" w:sz="0" w:space="0" w:color="auto" w:frame="1"/>
-        </w:rPr>
-        <w:t>4</w:t>
-      </w:r>
-      <w:r>
-        <w:rPr>
-          <w:rFonts w:ascii="Arial" w:hAnsi="Arial" w:cs="Arial"/>
-          <w:sz w:val="22"/>
-          <w:szCs w:val="22"/>
-          <w:bdr w:val="none" w:sz="0" w:space="0" w:color="auto" w:frame="1"/>
-        </w:rPr>
-        <w:t>0,00</w:t>
+        <w:t xml:space="preserve"> R$:40,00</w:t>
       </w:r>
     </w:p>
     <w:p>
@@ -809,34 +780,7 @@
           <w:szCs w:val="22"/>
           <w:bdr w:val="none" w:sz="0" w:space="0" w:color="auto" w:frame="1"/>
         </w:rPr>
-        <w:t xml:space="preserve"> </w:t>
-      </w:r>
-      <w:r>
-        <w:rPr>
-          <w:rFonts w:ascii="Arial" w:hAnsi="Arial" w:cs="Arial"/>
-          <w:sz w:val="22"/>
-          <w:szCs w:val="22"/>
-          <w:bdr w:val="none" w:sz="0" w:space="0" w:color="auto" w:frame="1"/>
-        </w:rPr>
-        <w:t>R$:</w:t>
-      </w:r>
-      <w:r>
-        <w:rPr>
-          <w:rFonts w:ascii="Arial" w:hAnsi="Arial" w:cs="Arial"/>
-          <w:sz w:val="22"/>
-          <w:szCs w:val="22"/>
-          <w:bdr w:val="none" w:sz="0" w:space="0" w:color="auto" w:frame="1"/>
-        </w:rPr>
-        <w:t>2</w:t>
-      </w:r>
-      <w:r>
-        <w:rPr>
-          <w:rFonts w:ascii="Arial" w:hAnsi="Arial" w:cs="Arial"/>
-          <w:sz w:val="22"/>
-          <w:szCs w:val="22"/>
-          <w:bdr w:val="none" w:sz="0" w:space="0" w:color="auto" w:frame="1"/>
-        </w:rPr>
-        <w:t>0,00</w:t>
+        <w:t xml:space="preserve"> R$:20,00</w:t>
       </w:r>
     </w:p>
     <w:p>
@@ -941,34 +885,7 @@
           <w:szCs w:val="22"/>
           <w:bdr w:val="none" w:sz="0" w:space="0" w:color="auto" w:frame="1"/>
         </w:rPr>
-        <w:t xml:space="preserve"> que a casa oferece. </w:t>
-      </w:r>
-      <w:r>
-        <w:rPr>
-          <w:rFonts w:ascii="Arial" w:hAnsi="Arial" w:cs="Arial"/>
-          <w:sz w:val="22"/>
-          <w:szCs w:val="22"/>
-          <w:bdr w:val="none" w:sz="0" w:space="0" w:color="auto" w:frame="1"/>
-        </w:rPr>
-        <w:t>R$:</w:t>
-      </w:r>
-      <w:r>
-        <w:rPr>
-          <w:rFonts w:ascii="Arial" w:hAnsi="Arial" w:cs="Arial"/>
-          <w:sz w:val="22"/>
-          <w:szCs w:val="22"/>
-          <w:bdr w:val="none" w:sz="0" w:space="0" w:color="auto" w:frame="1"/>
-        </w:rPr>
-        <w:t>150</w:t>
-      </w:r>
-      <w:r>
-        <w:rPr>
-          <w:rFonts w:ascii="Arial" w:hAnsi="Arial" w:cs="Arial"/>
-          <w:sz w:val="22"/>
-          <w:szCs w:val="22"/>
-          <w:bdr w:val="none" w:sz="0" w:space="0" w:color="auto" w:frame="1"/>
-        </w:rPr>
-        <w:t>,00</w:t>
+        <w:t xml:space="preserve"> que a casa oferece. R$:150,00</w:t>
       </w:r>
     </w:p>
     <w:p>

</xml_diff>